<commit_message>
- Correction erreur dans la validation du mot de passe (le regex acceptait les caractères illégaux) - Mis à jour du fichier des jeux d'essai
</commit_message>
<xml_diff>
--- a/Jeux d'essai.docx
+++ b/Jeux d'essai.docx
@@ -90,7 +90,6 @@
     </w:p>
     <w:p/>
     <w:p>
-      <w:bookmarkStart w:id="0" w:name="_GoBack"/>
       <w:r>
         <w:rPr>
           <w:noProof/>
@@ -131,7 +130,6 @@
           </wp:inline>
         </w:drawing>
       </w:r>
-      <w:bookmarkEnd w:id="0"/>
     </w:p>
     <w:p>
       <w:r>
@@ -299,6 +297,8 @@
           </wp:inline>
         </w:drawing>
       </w:r>
+      <w:bookmarkStart w:id="0" w:name="_GoBack"/>
+      <w:bookmarkEnd w:id="0"/>
     </w:p>
     <w:p>
       <w:r>
@@ -317,10 +317,10 @@
           <w:noProof/>
         </w:rPr>
         <w:drawing>
-          <wp:inline distT="0" distB="0" distL="0" distR="0" wp14:anchorId="61AFEE00" wp14:editId="5A106D2C">
-            <wp:extent cx="2371725" cy="4045883"/>
+          <wp:inline distT="0" distB="0" distL="0" distR="0" wp14:anchorId="0E837331" wp14:editId="3C6BA446">
+            <wp:extent cx="2343150" cy="4117325"/>
             <wp:effectExtent l="0" t="0" r="0" b="0"/>
-            <wp:docPr id="8" name="Image 8"/>
+            <wp:docPr id="11" name="Image 11"/>
             <wp:cNvGraphicFramePr>
               <a:graphicFrameLocks xmlns:a="http://schemas.openxmlformats.org/drawingml/2006/main" noChangeAspect="1"/>
             </wp:cNvGraphicFramePr>
@@ -340,7 +340,7 @@
                   <pic:spPr>
                     <a:xfrm>
                       <a:off x="0" y="0"/>
-                      <a:ext cx="2388617" cy="4074699"/>
+                      <a:ext cx="2373012" cy="4169798"/>
                     </a:xfrm>
                     <a:prstGeom prst="rect">
                       <a:avLst/>
@@ -356,7 +356,6 @@
     <w:p/>
     <w:p>
       <w:r>
-        <w:lastRenderedPageBreak/>
         <w:t>11 caractères (1, minuscule, 1 majuscule, 1 caractère spécial</w:t>
       </w:r>
       <w:r>
@@ -424,6 +423,7 @@
         <w:rPr>
           <w:noProof/>
         </w:rPr>
+        <w:lastRenderedPageBreak/>
         <w:drawing>
           <wp:inline distT="0" distB="0" distL="0" distR="0" wp14:anchorId="0CC569A9" wp14:editId="39052015">
             <wp:extent cx="2041402" cy="3476625"/>
@@ -463,7 +463,6 @@
     </w:p>
     <w:p>
       <w:r>
-        <w:lastRenderedPageBreak/>
         <w:t xml:space="preserve"> Plus d’une minuscule (1 majuscule, 10 caractères, 1 caractère spécial, au moins 1 chiffre)</w:t>
       </w:r>
     </w:p>
@@ -519,6 +518,7 @@
         <w:rPr>
           <w:noProof/>
         </w:rPr>
+        <w:lastRenderedPageBreak/>
         <w:drawing>
           <wp:inline distT="0" distB="0" distL="0" distR="0" wp14:anchorId="0C4D25A5" wp14:editId="40A21201">
             <wp:extent cx="2390775" cy="4222806"/>

</xml_diff>

<commit_message>
Ajout du fichier texte "Spécification émulateur"
</commit_message>
<xml_diff>
--- a/Jeux d'essai.docx
+++ b/Jeux d'essai.docx
@@ -297,8 +297,6 @@
           </wp:inline>
         </w:drawing>
       </w:r>
-      <w:bookmarkStart w:id="0" w:name="_GoBack"/>
-      <w:bookmarkEnd w:id="0"/>
     </w:p>
     <w:p>
       <w:r>
@@ -423,10 +421,9 @@
         <w:rPr>
           <w:noProof/>
         </w:rPr>
-        <w:lastRenderedPageBreak/>
         <w:drawing>
           <wp:inline distT="0" distB="0" distL="0" distR="0" wp14:anchorId="0CC569A9" wp14:editId="39052015">
-            <wp:extent cx="2041402" cy="3476625"/>
+            <wp:extent cx="1868025" cy="3181350"/>
             <wp:effectExtent l="0" t="0" r="0" b="0"/>
             <wp:docPr id="7" name="Image 7"/>
             <wp:cNvGraphicFramePr>
@@ -448,7 +445,7 @@
                   <pic:spPr>
                     <a:xfrm>
                       <a:off x="0" y="0"/>
-                      <a:ext cx="2096259" cy="3570049"/>
+                      <a:ext cx="1948164" cy="3317831"/>
                     </a:xfrm>
                     <a:prstGeom prst="rect">
                       <a:avLst/>
@@ -460,9 +457,12 @@
           </wp:inline>
         </w:drawing>
       </w:r>
-    </w:p>
-    <w:p>
-      <w:r>
+      <w:bookmarkStart w:id="0" w:name="_GoBack"/>
+      <w:bookmarkEnd w:id="0"/>
+    </w:p>
+    <w:p>
+      <w:r>
+        <w:lastRenderedPageBreak/>
         <w:t xml:space="preserve"> Plus d’une minuscule (1 majuscule, 10 caractères, 1 caractère spécial, au moins 1 chiffre)</w:t>
       </w:r>
     </w:p>
@@ -518,7 +518,6 @@
         <w:rPr>
           <w:noProof/>
         </w:rPr>
-        <w:lastRenderedPageBreak/>
         <w:drawing>
           <wp:inline distT="0" distB="0" distL="0" distR="0" wp14:anchorId="0C4D25A5" wp14:editId="40A21201">
             <wp:extent cx="2390775" cy="4222806"/>

</xml_diff>